<commit_message>
Manque plus qu'a ajouter les DSS simple
</commit_message>
<xml_diff>
--- a/CompteRendu-v3.docx
+++ b/CompteRendu-v3.docx
@@ -375,7 +375,7 @@
           <w:r>
             <w:fldChar w:fldCharType="separate"/>
           </w:r>
-          <w:hyperlink w:anchor="_Toc436972407" w:history="1">
+          <w:hyperlink w:anchor="_Toc437015309" w:history="1">
             <w:r>
               <w:rPr>
                 <w:rStyle w:val="Lienhypertexte"/>
@@ -419,7 +419,7 @@
                 <w:noProof/>
                 <w:webHidden/>
               </w:rPr>
-              <w:instrText xml:space="preserve"> PAGEREF _Toc436972407 \h </w:instrText>
+              <w:instrText xml:space="preserve"> PAGEREF _Toc437015309 \h </w:instrText>
             </w:r>
             <w:r>
               <w:rPr>
@@ -465,7 +465,7 @@
               <w:szCs w:val="22"/>
             </w:rPr>
           </w:pPr>
-          <w:hyperlink w:anchor="_Toc436972408" w:history="1">
+          <w:hyperlink w:anchor="_Toc437015310" w:history="1">
             <w:r>
               <w:rPr>
                 <w:rStyle w:val="Lienhypertexte"/>
@@ -509,7 +509,7 @@
                 <w:noProof/>
                 <w:webHidden/>
               </w:rPr>
-              <w:instrText xml:space="preserve"> PAGEREF _Toc436972408 \h </w:instrText>
+              <w:instrText xml:space="preserve"> PAGEREF _Toc437015310 \h </w:instrText>
             </w:r>
             <w:r>
               <w:rPr>
@@ -555,7 +555,7 @@
               <w:szCs w:val="22"/>
             </w:rPr>
           </w:pPr>
-          <w:hyperlink w:anchor="_Toc436972409" w:history="1">
+          <w:hyperlink w:anchor="_Toc437015311" w:history="1">
             <w:r>
               <w:rPr>
                 <w:rStyle w:val="Lienhypertexte"/>
@@ -599,7 +599,7 @@
                 <w:noProof/>
                 <w:webHidden/>
               </w:rPr>
-              <w:instrText xml:space="preserve"> PAGEREF _Toc436972409 \h </w:instrText>
+              <w:instrText xml:space="preserve"> PAGEREF _Toc437015311 \h </w:instrText>
             </w:r>
             <w:r>
               <w:rPr>
@@ -645,7 +645,7 @@
               <w:szCs w:val="22"/>
             </w:rPr>
           </w:pPr>
-          <w:hyperlink w:anchor="_Toc436972410" w:history="1">
+          <w:hyperlink w:anchor="_Toc437015312" w:history="1">
             <w:r>
               <w:rPr>
                 <w:rStyle w:val="Lienhypertexte"/>
@@ -689,7 +689,7 @@
                 <w:noProof/>
                 <w:webHidden/>
               </w:rPr>
-              <w:instrText xml:space="preserve"> PAGEREF _Toc436972410 \h </w:instrText>
+              <w:instrText xml:space="preserve"> PAGEREF _Toc437015312 \h </w:instrText>
             </w:r>
             <w:r>
               <w:rPr>
@@ -735,7 +735,7 @@
               <w:szCs w:val="22"/>
             </w:rPr>
           </w:pPr>
-          <w:hyperlink w:anchor="_Toc436972411" w:history="1">
+          <w:hyperlink w:anchor="_Toc437015313" w:history="1">
             <w:r>
               <w:rPr>
                 <w:rStyle w:val="Lienhypertexte"/>
@@ -779,7 +779,7 @@
                 <w:noProof/>
                 <w:webHidden/>
               </w:rPr>
-              <w:instrText xml:space="preserve"> PAGEREF _Toc436972411 \h </w:instrText>
+              <w:instrText xml:space="preserve"> PAGEREF _Toc437015313 \h </w:instrText>
             </w:r>
             <w:r>
               <w:rPr>
@@ -825,7 +825,7 @@
               <w:szCs w:val="22"/>
             </w:rPr>
           </w:pPr>
-          <w:hyperlink w:anchor="_Toc436972412" w:history="1">
+          <w:hyperlink w:anchor="_Toc437015314" w:history="1">
             <w:r>
               <w:rPr>
                 <w:rStyle w:val="Lienhypertexte"/>
@@ -869,7 +869,7 @@
                 <w:noProof/>
                 <w:webHidden/>
               </w:rPr>
-              <w:instrText xml:space="preserve"> PAGEREF _Toc436972412 \h </w:instrText>
+              <w:instrText xml:space="preserve"> PAGEREF _Toc437015314 \h </w:instrText>
             </w:r>
             <w:r>
               <w:rPr>
@@ -914,7 +914,7 @@
               <w:szCs w:val="22"/>
             </w:rPr>
           </w:pPr>
-          <w:hyperlink w:anchor="_Toc436972413" w:history="1">
+          <w:hyperlink w:anchor="_Toc437015315" w:history="1">
             <w:r>
               <w:rPr>
                 <w:rStyle w:val="Lienhypertexte"/>
@@ -941,7 +941,7 @@
                 <w:noProof/>
                 <w:webHidden/>
               </w:rPr>
-              <w:instrText xml:space="preserve"> PAGEREF _Toc436972413 \h </w:instrText>
+              <w:instrText xml:space="preserve"> PAGEREF _Toc437015315 \h </w:instrText>
             </w:r>
             <w:r>
               <w:rPr>
@@ -986,7 +986,7 @@
               <w:szCs w:val="22"/>
             </w:rPr>
           </w:pPr>
-          <w:hyperlink w:anchor="_Toc436972414" w:history="1">
+          <w:hyperlink w:anchor="_Toc437015316" w:history="1">
             <w:r>
               <w:rPr>
                 <w:rStyle w:val="Lienhypertexte"/>
@@ -1013,7 +1013,7 @@
                 <w:noProof/>
                 <w:webHidden/>
               </w:rPr>
-              <w:instrText xml:space="preserve"> PAGEREF _Toc436972414 \h </w:instrText>
+              <w:instrText xml:space="preserve"> PAGEREF _Toc437015316 \h </w:instrText>
             </w:r>
             <w:r>
               <w:rPr>
@@ -1058,7 +1058,7 @@
               <w:szCs w:val="22"/>
             </w:rPr>
           </w:pPr>
-          <w:hyperlink w:anchor="_Toc436972415" w:history="1">
+          <w:hyperlink w:anchor="_Toc437015317" w:history="1">
             <w:r>
               <w:rPr>
                 <w:rStyle w:val="Lienhypertexte"/>
@@ -1085,7 +1085,7 @@
                 <w:noProof/>
                 <w:webHidden/>
               </w:rPr>
-              <w:instrText xml:space="preserve"> PAGEREF _Toc436972415 \h </w:instrText>
+              <w:instrText xml:space="preserve"> PAGEREF _Toc437015317 \h </w:instrText>
             </w:r>
             <w:r>
               <w:rPr>
@@ -1131,7 +1131,7 @@
               <w:szCs w:val="22"/>
             </w:rPr>
           </w:pPr>
-          <w:hyperlink w:anchor="_Toc436972416" w:history="1">
+          <w:hyperlink w:anchor="_Toc437015318" w:history="1">
             <w:r>
               <w:rPr>
                 <w:rStyle w:val="Lienhypertexte"/>
@@ -1175,7 +1175,7 @@
                 <w:noProof/>
                 <w:webHidden/>
               </w:rPr>
-              <w:instrText xml:space="preserve"> PAGEREF _Toc436972416 \h </w:instrText>
+              <w:instrText xml:space="preserve"> PAGEREF _Toc437015318 \h </w:instrText>
             </w:r>
             <w:r>
               <w:rPr>
@@ -1195,7 +1195,7 @@
                 <w:noProof/>
                 <w:webHidden/>
               </w:rPr>
-              <w:t>6</w:t>
+              <w:t>7</w:t>
             </w:r>
             <w:r>
               <w:rPr>
@@ -1221,7 +1221,7 @@
               <w:szCs w:val="22"/>
             </w:rPr>
           </w:pPr>
-          <w:hyperlink w:anchor="_Toc436972417" w:history="1">
+          <w:hyperlink w:anchor="_Toc437015319" w:history="1">
             <w:r>
               <w:rPr>
                 <w:rStyle w:val="Lienhypertexte"/>
@@ -1265,7 +1265,7 @@
                 <w:noProof/>
                 <w:webHidden/>
               </w:rPr>
-              <w:instrText xml:space="preserve"> PAGEREF _Toc436972417 \h </w:instrText>
+              <w:instrText xml:space="preserve"> PAGEREF _Toc437015319 \h </w:instrText>
             </w:r>
             <w:r>
               <w:rPr>
@@ -1285,7 +1285,7 @@
                 <w:noProof/>
                 <w:webHidden/>
               </w:rPr>
-              <w:t>6</w:t>
+              <w:t>7</w:t>
             </w:r>
             <w:r>
               <w:rPr>
@@ -1311,7 +1311,7 @@
               <w:szCs w:val="22"/>
             </w:rPr>
           </w:pPr>
-          <w:hyperlink w:anchor="_Toc436972418" w:history="1">
+          <w:hyperlink w:anchor="_Toc437015320" w:history="1">
             <w:r>
               <w:rPr>
                 <w:rStyle w:val="Lienhypertexte"/>
@@ -1355,7 +1355,7 @@
                 <w:noProof/>
                 <w:webHidden/>
               </w:rPr>
-              <w:instrText xml:space="preserve"> PAGEREF _Toc436972418 \h </w:instrText>
+              <w:instrText xml:space="preserve"> PAGEREF _Toc437015320 \h </w:instrText>
             </w:r>
             <w:r>
               <w:rPr>
@@ -1401,7 +1401,7 @@
               <w:szCs w:val="22"/>
             </w:rPr>
           </w:pPr>
-          <w:hyperlink w:anchor="_Toc436972419" w:history="1">
+          <w:hyperlink w:anchor="_Toc437015321" w:history="1">
             <w:r>
               <w:rPr>
                 <w:rStyle w:val="Lienhypertexte"/>
@@ -1445,7 +1445,7 @@
                 <w:noProof/>
                 <w:webHidden/>
               </w:rPr>
-              <w:instrText xml:space="preserve"> PAGEREF _Toc436972419 \h </w:instrText>
+              <w:instrText xml:space="preserve"> PAGEREF _Toc437015321 \h </w:instrText>
             </w:r>
             <w:r>
               <w:rPr>
@@ -1491,7 +1491,7 @@
               <w:szCs w:val="22"/>
             </w:rPr>
           </w:pPr>
-          <w:hyperlink w:anchor="_Toc436972420" w:history="1">
+          <w:hyperlink w:anchor="_Toc437015322" w:history="1">
             <w:r>
               <w:rPr>
                 <w:rStyle w:val="Lienhypertexte"/>
@@ -1535,7 +1535,7 @@
                 <w:noProof/>
                 <w:webHidden/>
               </w:rPr>
-              <w:instrText xml:space="preserve"> PAGEREF _Toc436972420 \h </w:instrText>
+              <w:instrText xml:space="preserve"> PAGEREF _Toc437015322 \h </w:instrText>
             </w:r>
             <w:r>
               <w:rPr>
@@ -1581,7 +1581,7 @@
               <w:szCs w:val="22"/>
             </w:rPr>
           </w:pPr>
-          <w:hyperlink w:anchor="_Toc436972421" w:history="1">
+          <w:hyperlink w:anchor="_Toc437015323" w:history="1">
             <w:r>
               <w:rPr>
                 <w:rStyle w:val="Lienhypertexte"/>
@@ -1625,7 +1625,7 @@
                 <w:noProof/>
                 <w:webHidden/>
               </w:rPr>
-              <w:instrText xml:space="preserve"> PAGEREF _Toc436972421 \h </w:instrText>
+              <w:instrText xml:space="preserve"> PAGEREF _Toc437015323 \h </w:instrText>
             </w:r>
             <w:r>
               <w:rPr>
@@ -1671,7 +1671,7 @@
               <w:szCs w:val="22"/>
             </w:rPr>
           </w:pPr>
-          <w:hyperlink w:anchor="_Toc436972422" w:history="1">
+          <w:hyperlink w:anchor="_Toc437015324" w:history="1">
             <w:r>
               <w:rPr>
                 <w:rStyle w:val="Lienhypertexte"/>
@@ -1715,7 +1715,7 @@
                 <w:noProof/>
                 <w:webHidden/>
               </w:rPr>
-              <w:instrText xml:space="preserve"> PAGEREF _Toc436972422 \h </w:instrText>
+              <w:instrText xml:space="preserve"> PAGEREF _Toc437015324 \h </w:instrText>
             </w:r>
             <w:r>
               <w:rPr>
@@ -1761,7 +1761,7 @@
               <w:szCs w:val="22"/>
             </w:rPr>
           </w:pPr>
-          <w:hyperlink w:anchor="_Toc436972423" w:history="1">
+          <w:hyperlink w:anchor="_Toc437015325" w:history="1">
             <w:r>
               <w:rPr>
                 <w:rStyle w:val="Lienhypertexte"/>
@@ -1805,7 +1805,7 @@
                 <w:noProof/>
                 <w:webHidden/>
               </w:rPr>
-              <w:instrText xml:space="preserve"> PAGEREF _Toc436972423 \h </w:instrText>
+              <w:instrText xml:space="preserve"> PAGEREF _Toc437015325 \h </w:instrText>
             </w:r>
             <w:r>
               <w:rPr>
@@ -1850,7 +1850,7 @@
               <w:szCs w:val="22"/>
             </w:rPr>
           </w:pPr>
-          <w:hyperlink w:anchor="_Toc436972424" w:history="1">
+          <w:hyperlink w:anchor="_Toc437015326" w:history="1">
             <w:r>
               <w:rPr>
                 <w:rStyle w:val="Lienhypertexte"/>
@@ -1877,7 +1877,7 @@
                 <w:noProof/>
                 <w:webHidden/>
               </w:rPr>
-              <w:instrText xml:space="preserve"> PAGEREF _Toc436972424 \h </w:instrText>
+              <w:instrText xml:space="preserve"> PAGEREF _Toc437015326 \h </w:instrText>
             </w:r>
             <w:r>
               <w:rPr>
@@ -1922,7 +1922,7 @@
               <w:szCs w:val="22"/>
             </w:rPr>
           </w:pPr>
-          <w:hyperlink w:anchor="_Toc436972425" w:history="1">
+          <w:hyperlink w:anchor="_Toc437015327" w:history="1">
             <w:r>
               <w:rPr>
                 <w:rStyle w:val="Lienhypertexte"/>
@@ -1949,7 +1949,7 @@
                 <w:noProof/>
                 <w:webHidden/>
               </w:rPr>
-              <w:instrText xml:space="preserve"> PAGEREF _Toc436972425 \h </w:instrText>
+              <w:instrText xml:space="preserve"> PAGEREF _Toc437015327 \h </w:instrText>
             </w:r>
             <w:r>
               <w:rPr>
@@ -1970,96 +1970,6 @@
                 <w:webHidden/>
               </w:rPr>
               <w:t>36</w:t>
-            </w:r>
-            <w:r>
-              <w:rPr>
-                <w:noProof/>
-                <w:webHidden/>
-              </w:rPr>
-              <w:fldChar w:fldCharType="end"/>
-            </w:r>
-          </w:hyperlink>
-        </w:p>
-        <w:p>
-          <w:pPr>
-            <w:pStyle w:val="TM1"/>
-            <w:tabs>
-              <w:tab w:val="left" w:pos="480"/>
-              <w:tab w:val="right" w:leader="dot" w:pos="10026"/>
-            </w:tabs>
-            <w:rPr>
-              <w:rFonts w:asciiTheme="minorHAnsi" w:eastAsiaTheme="minorEastAsia" w:hAnsiTheme="minorHAnsi" w:cstheme="minorBidi"/>
-              <w:noProof/>
-              <w:color w:val="auto"/>
-              <w:sz w:val="22"/>
-              <w:szCs w:val="22"/>
-            </w:rPr>
-          </w:pPr>
-          <w:hyperlink w:anchor="_Toc436972426" w:history="1">
-            <w:r>
-              <w:rPr>
-                <w:rStyle w:val="Lienhypertexte"/>
-                <w:noProof/>
-              </w:rPr>
-              <w:t>4.</w:t>
-            </w:r>
-            <w:r>
-              <w:rPr>
-                <w:rFonts w:asciiTheme="minorHAnsi" w:eastAsiaTheme="minorEastAsia" w:hAnsiTheme="minorHAnsi" w:cstheme="minorBidi"/>
-                <w:noProof/>
-                <w:color w:val="auto"/>
-                <w:sz w:val="22"/>
-                <w:szCs w:val="22"/>
-              </w:rPr>
-              <w:tab/>
-            </w:r>
-            <w:r>
-              <w:rPr>
-                <w:rStyle w:val="Lienhypertexte"/>
-                <w:noProof/>
-              </w:rPr>
-              <w:t>Références/bibliographie</w:t>
-            </w:r>
-            <w:r>
-              <w:rPr>
-                <w:noProof/>
-                <w:webHidden/>
-              </w:rPr>
-              <w:tab/>
-            </w:r>
-            <w:r>
-              <w:rPr>
-                <w:noProof/>
-                <w:webHidden/>
-              </w:rPr>
-              <w:fldChar w:fldCharType="begin"/>
-            </w:r>
-            <w:r>
-              <w:rPr>
-                <w:noProof/>
-                <w:webHidden/>
-              </w:rPr>
-              <w:instrText xml:space="preserve"> PAGEREF _Toc436972426 \h </w:instrText>
-            </w:r>
-            <w:r>
-              <w:rPr>
-                <w:noProof/>
-                <w:webHidden/>
-              </w:rPr>
-            </w:r>
-            <w:r>
-              <w:rPr>
-                <w:noProof/>
-                <w:webHidden/>
-              </w:rPr>
-              <w:fldChar w:fldCharType="separate"/>
-            </w:r>
-            <w:r>
-              <w:rPr>
-                <w:noProof/>
-                <w:webHidden/>
-              </w:rPr>
-              <w:t>37</w:t>
             </w:r>
             <w:r>
               <w:rPr>
@@ -2091,7 +2001,7 @@
         </w:numPr>
       </w:pPr>
       <w:bookmarkStart w:id="0" w:name="h.95d6d49cpmrf" w:colFirst="0" w:colLast="0"/>
-      <w:bookmarkStart w:id="1" w:name="_Toc436972407"/>
+      <w:bookmarkStart w:id="1" w:name="_Toc437015309"/>
       <w:bookmarkEnd w:id="0"/>
       <w:r>
         <w:t>Introduction</w:t>
@@ -2107,7 +2017,7 @@
         </w:numPr>
       </w:pPr>
       <w:bookmarkStart w:id="2" w:name="h.hlep5b9167d" w:colFirst="0" w:colLast="0"/>
-      <w:bookmarkStart w:id="3" w:name="_Toc436972408"/>
+      <w:bookmarkStart w:id="3" w:name="_Toc437015310"/>
       <w:bookmarkEnd w:id="2"/>
       <w:r>
         <w:t>Pourquoi ce système ?</w:t>
@@ -2144,7 +2054,7 @@
         </w:numPr>
       </w:pPr>
       <w:bookmarkStart w:id="4" w:name="h.ggrug6a7pis7" w:colFirst="0" w:colLast="0"/>
-      <w:bookmarkStart w:id="5" w:name="_Toc436972409"/>
+      <w:bookmarkStart w:id="5" w:name="_Toc437015311"/>
       <w:bookmarkEnd w:id="4"/>
       <w:r>
         <w:t>Portée du système</w:t>
@@ -2221,7 +2131,7 @@
         </w:numPr>
       </w:pPr>
       <w:bookmarkStart w:id="6" w:name="h.9vx0ourrmohu" w:colFirst="0" w:colLast="0"/>
-      <w:bookmarkStart w:id="7" w:name="_Toc436972410"/>
+      <w:bookmarkStart w:id="7" w:name="_Toc437015312"/>
       <w:bookmarkEnd w:id="6"/>
       <w:r>
         <w:t>Objectifs et critères de succès pour le projet</w:t>
@@ -2302,7 +2212,7 @@
         </w:numPr>
       </w:pPr>
       <w:bookmarkStart w:id="11" w:name="h.vt0xyr6i42wa" w:colFirst="0" w:colLast="0"/>
-      <w:bookmarkStart w:id="12" w:name="_Toc436972411"/>
+      <w:bookmarkStart w:id="12" w:name="_Toc437015313"/>
       <w:bookmarkEnd w:id="11"/>
       <w:r>
         <w:t>Système proposé</w:t>
@@ -2319,7 +2229,7 @@
         </w:numPr>
       </w:pPr>
       <w:bookmarkStart w:id="13" w:name="h.56ie0ijg4i3u" w:colFirst="0" w:colLast="0"/>
-      <w:bookmarkStart w:id="14" w:name="_Toc436972412"/>
+      <w:bookmarkStart w:id="14" w:name="_Toc437015314"/>
       <w:bookmarkEnd w:id="13"/>
       <w:r>
         <w:lastRenderedPageBreak/>
@@ -2331,7 +2241,7 @@
       <w:pPr>
         <w:pStyle w:val="Titre3"/>
       </w:pPr>
-      <w:bookmarkStart w:id="15" w:name="_Toc436972413"/>
+      <w:bookmarkStart w:id="15" w:name="_Toc437015315"/>
       <w:r>
         <w:t>2.1.1 Diagrammes des cas d’utilisations</w:t>
       </w:r>
@@ -2348,7 +2258,7 @@
           <w:noProof/>
         </w:rPr>
         <w:drawing>
-          <wp:inline distT="114300" distB="114300" distL="114300" distR="114300" wp14:anchorId="4F978FAA" wp14:editId="046F3DD6">
+          <wp:inline distT="114300" distB="114300" distL="114300" distR="114300" wp14:anchorId="49C2CBAC" wp14:editId="510C68D7">
             <wp:extent cx="6372860" cy="4307270"/>
             <wp:effectExtent l="0" t="0" r="8890" b="0"/>
             <wp:docPr id="8" name="image09.png"/>
@@ -2413,7 +2323,7 @@
         </w:rPr>
         <w:lastRenderedPageBreak/>
         <w:drawing>
-          <wp:inline distT="114300" distB="114300" distL="114300" distR="114300" wp14:anchorId="3AA3DC63" wp14:editId="3B4A8ACC">
+          <wp:inline distT="114300" distB="114300" distL="114300" distR="114300" wp14:anchorId="641ED466" wp14:editId="0DC73429">
             <wp:extent cx="6372860" cy="3623175"/>
             <wp:effectExtent l="0" t="0" r="0" b="0"/>
             <wp:docPr id="9" name="image03.png"/>
@@ -2473,19 +2383,194 @@
         <w:pStyle w:val="Titre3"/>
       </w:pPr>
       <w:bookmarkStart w:id="16" w:name="h.68f7o4wwc89a" w:colFirst="0" w:colLast="0"/>
-      <w:bookmarkStart w:id="17" w:name="_Toc436972414"/>
+      <w:bookmarkStart w:id="17" w:name="_Toc437015316"/>
       <w:bookmarkEnd w:id="16"/>
       <w:r>
         <w:t>2.1.2 Diagrammes de classes</w:t>
       </w:r>
       <w:bookmarkEnd w:id="17"/>
     </w:p>
+    <w:p>
+      <w:pPr>
+        <w:keepNext/>
+      </w:pPr>
+      <w:r>
+        <w:pict>
+          <v:shapetype id="_x0000_t75" coordsize="21600,21600" o:spt="75" o:preferrelative="t" path="m@4@5l@4@11@9@11@9@5xe" filled="f" stroked="f">
+            <v:stroke joinstyle="miter"/>
+            <v:formulas>
+              <v:f eqn="if lineDrawn pixelLineWidth 0"/>
+              <v:f eqn="sum @0 1 0"/>
+              <v:f eqn="sum 0 0 @1"/>
+              <v:f eqn="prod @2 1 2"/>
+              <v:f eqn="prod @3 21600 pixelWidth"/>
+              <v:f eqn="prod @3 21600 pixelHeight"/>
+              <v:f eqn="sum @0 0 1"/>
+              <v:f eqn="prod @6 1 2"/>
+              <v:f eqn="prod @7 21600 pixelWidth"/>
+              <v:f eqn="sum @8 21600 0"/>
+              <v:f eqn="prod @7 21600 pixelHeight"/>
+              <v:f eqn="sum @10 21600 0"/>
+            </v:formulas>
+            <v:path o:extrusionok="f" gradientshapeok="t" o:connecttype="rect"/>
+            <o:lock v:ext="edit" aspectratio="t"/>
+          </v:shapetype>
+          <v:shape id="_x0000_i1027" type="#_x0000_t75" style="width:370.5pt;height:251.25pt">
+            <v:imagedata r:id="rId10" o:title="diagrammedeClasseProjection1"/>
+          </v:shape>
+        </w:pict>
+      </w:r>
+    </w:p>
+    <w:p>
+      <w:pPr>
+        <w:pStyle w:val="Lgende"/>
+      </w:pPr>
+      <w:r>
+        <w:t xml:space="preserve">Figure </w:t>
+      </w:r>
+      <w:fldSimple w:instr=" SEQ Figure \* ARABIC ">
+        <w:r>
+          <w:rPr>
+            <w:noProof/>
+          </w:rPr>
+          <w:t>3</w:t>
+        </w:r>
+      </w:fldSimple>
+      <w:r>
+        <w:t xml:space="preserve"> : Diagramme de classe projection</w:t>
+      </w:r>
+    </w:p>
+    <w:p>
+      <w:pPr>
+        <w:keepNext/>
+      </w:pPr>
+      <w:r>
+        <w:pict>
+          <v:shape id="_x0000_i1029" type="#_x0000_t75" style="width:501.75pt;height:243.75pt">
+            <v:imagedata r:id="rId11" o:title="diagrammedeClasseProjection2"/>
+          </v:shape>
+        </w:pict>
+      </w:r>
+    </w:p>
+    <w:p>
+      <w:pPr>
+        <w:pStyle w:val="Lgende"/>
+      </w:pPr>
+      <w:r>
+        <w:t xml:space="preserve">Figure </w:t>
+      </w:r>
+      <w:fldSimple w:instr=" SEQ Figure \* ARABIC ">
+        <w:r>
+          <w:rPr>
+            <w:noProof/>
+          </w:rPr>
+          <w:t>4</w:t>
+        </w:r>
+      </w:fldSimple>
+      <w:r>
+        <w:t xml:space="preserve"> : Diagramme de classe projection multiple</w:t>
+      </w:r>
+    </w:p>
     <w:p/>
     <w:p>
       <w:pPr>
+        <w:keepNext/>
+      </w:pPr>
+      <w:r>
+        <w:pict>
+          <v:shape id="_x0000_i1031" type="#_x0000_t75" style="width:501pt;height:200.25pt">
+            <v:imagedata r:id="rId12" o:title="Diagrammedeclasses"/>
+          </v:shape>
+        </w:pict>
+      </w:r>
+    </w:p>
+    <w:p>
+      <w:pPr>
+        <w:pStyle w:val="Lgende"/>
+      </w:pPr>
+      <w:r>
+        <w:t xml:space="preserve">Figure </w:t>
+      </w:r>
+      <w:fldSimple w:instr=" SEQ Figure \* ARABIC ">
+        <w:r>
+          <w:rPr>
+            <w:noProof/>
+          </w:rPr>
+          <w:t>5</w:t>
+        </w:r>
+      </w:fldSimple>
+      <w:r>
+        <w:t xml:space="preserve"> : Diagramme  de classe options supplémentaires</w:t>
+      </w:r>
+    </w:p>
+    <w:p/>
+    <w:p>
+      <w:pPr>
+        <w:keepNext/>
+      </w:pPr>
+      <w:r>
+        <w:pict>
+          <v:shape id="_x0000_i1033" type="#_x0000_t75" style="width:501.75pt;height:350.25pt">
+            <v:imagedata r:id="rId13" o:title="Diagrammedeclasses11"/>
+          </v:shape>
+        </w:pict>
+      </w:r>
+    </w:p>
+    <w:p>
+      <w:pPr>
+        <w:pStyle w:val="Lgende"/>
+      </w:pPr>
+      <w:r>
+        <w:t xml:space="preserve">Figure </w:t>
+      </w:r>
+      <w:fldSimple w:instr=" SEQ Figure \* ARABIC ">
+        <w:r>
+          <w:rPr>
+            <w:noProof/>
+          </w:rPr>
+          <w:t>6</w:t>
+        </w:r>
+      </w:fldSimple>
+      <w:r>
+        <w:t xml:space="preserve"> : Diagramme de réseaux sociaux</w:t>
+      </w:r>
+    </w:p>
+    <w:p>
+      <w:pPr>
+        <w:keepNext/>
+      </w:pPr>
+      <w:r>
+        <w:pict>
+          <v:shape id="_x0000_i1035" type="#_x0000_t75" style="width:501.75pt;height:308.25pt">
+            <v:imagedata r:id="rId14" o:title="diagrammeecran"/>
+          </v:shape>
+        </w:pict>
+      </w:r>
+    </w:p>
+    <w:p>
+      <w:pPr>
+        <w:pStyle w:val="Lgende"/>
+      </w:pPr>
+      <w:r>
+        <w:t xml:space="preserve">Figure </w:t>
+      </w:r>
+      <w:fldSimple w:instr=" SEQ Figure \* ARABIC ">
+        <w:r>
+          <w:rPr>
+            <w:noProof/>
+          </w:rPr>
+          <w:t>7</w:t>
+        </w:r>
+      </w:fldSimple>
+      <w:r>
+        <w:t xml:space="preserve"> : Diagramme du fonctionnement des écrans</w:t>
+      </w:r>
+    </w:p>
+    <w:p>
+      <w:pPr>
         <w:pStyle w:val="Titre3"/>
       </w:pPr>
-      <w:bookmarkStart w:id="18" w:name="_Toc436972415"/>
+      <w:bookmarkStart w:id="18" w:name="_Toc437015317"/>
       <w:r>
         <w:t>2.1.3 Cas d’utilisations</w:t>
       </w:r>
@@ -11896,7 +11981,7 @@
           <w:numId w:val="2"/>
         </w:numPr>
       </w:pPr>
-      <w:bookmarkStart w:id="19" w:name="_Toc436972416"/>
+      <w:bookmarkStart w:id="19" w:name="_Toc437015318"/>
       <w:r>
         <w:t>Exigences fonctionnelles</w:t>
       </w:r>
@@ -11916,7 +12001,7 @@
         </w:numPr>
       </w:pPr>
       <w:bookmarkStart w:id="20" w:name="h.nm60z2svvkyy" w:colFirst="0" w:colLast="0"/>
-      <w:bookmarkStart w:id="21" w:name="_Toc436972417"/>
+      <w:bookmarkStart w:id="21" w:name="_Toc437015319"/>
       <w:bookmarkEnd w:id="20"/>
       <w:r>
         <w:t>Exigences non fonctionnelles</w:t>
@@ -11949,7 +12034,7 @@
         </w:numPr>
       </w:pPr>
       <w:bookmarkStart w:id="22" w:name="h.vwwen1s7wozr" w:colFirst="0" w:colLast="0"/>
-      <w:bookmarkStart w:id="23" w:name="_Toc436972418"/>
+      <w:bookmarkStart w:id="23" w:name="_Toc437015320"/>
       <w:bookmarkEnd w:id="22"/>
       <w:r>
         <w:lastRenderedPageBreak/>
@@ -11966,7 +12051,7 @@
         </w:numPr>
       </w:pPr>
       <w:bookmarkStart w:id="24" w:name="h.r07y2akegodl" w:colFirst="0" w:colLast="0"/>
-      <w:bookmarkStart w:id="25" w:name="_Toc436972419"/>
+      <w:bookmarkStart w:id="25" w:name="_Toc437015321"/>
       <w:bookmarkEnd w:id="24"/>
       <w:r>
         <w:t>Scénarios concrets</w:t>
@@ -20486,7 +20571,7 @@
         </w:numPr>
       </w:pPr>
       <w:bookmarkStart w:id="26" w:name="h.pnjf8h7bk1hk" w:colFirst="0" w:colLast="0"/>
-      <w:bookmarkStart w:id="27" w:name="_Toc436972420"/>
+      <w:bookmarkStart w:id="27" w:name="_Toc437015322"/>
       <w:bookmarkEnd w:id="26"/>
       <w:r>
         <w:t>Scénarios Abstraits</w:t>
@@ -21765,8 +21850,6 @@
             <w:r>
               <w:t>estion de</w:t>
             </w:r>
-            <w:bookmarkStart w:id="28" w:name="_GoBack"/>
-            <w:bookmarkEnd w:id="28"/>
             <w:r>
               <w:t xml:space="preserve"> l’affichage de son slideshow</w:t>
             </w:r>
@@ -26582,7 +26665,7 @@
         </w:rPr>
         <w:lastRenderedPageBreak/>
         <w:drawing>
-          <wp:inline distT="114300" distB="114300" distL="114300" distR="114300" wp14:anchorId="35BB7CDE" wp14:editId="74B2126F">
+          <wp:inline distT="114300" distB="114300" distL="114300" distR="114300" wp14:anchorId="2E28B9F9" wp14:editId="6B735E52">
             <wp:extent cx="6389060" cy="5156200"/>
             <wp:effectExtent l="0" t="0" r="0" b="0"/>
             <wp:docPr id="7" name="image13.png"/>
@@ -26595,7 +26678,7 @@
                     <pic:cNvPicPr preferRelativeResize="0"/>
                   </pic:nvPicPr>
                   <pic:blipFill>
-                    <a:blip r:embed="rId10"/>
+                    <a:blip r:embed="rId15"/>
                     <a:srcRect/>
                     <a:stretch>
                       <a:fillRect/>
@@ -26633,7 +26716,7 @@
         </w:rPr>
         <w:lastRenderedPageBreak/>
         <w:drawing>
-          <wp:inline distT="114300" distB="114300" distL="114300" distR="114300" wp14:anchorId="6E7A1898" wp14:editId="5D0E6B30">
+          <wp:inline distT="114300" distB="114300" distL="114300" distR="114300" wp14:anchorId="43F659F6" wp14:editId="5CE61B0A">
             <wp:extent cx="6372225" cy="6486525"/>
             <wp:effectExtent l="0" t="0" r="0" b="0"/>
             <wp:docPr id="3" name="image08.png"/>
@@ -26646,7 +26729,7 @@
                     <pic:cNvPicPr preferRelativeResize="0"/>
                   </pic:nvPicPr>
                   <pic:blipFill>
-                    <a:blip r:embed="rId11"/>
+                    <a:blip r:embed="rId16"/>
                     <a:srcRect/>
                     <a:stretch>
                       <a:fillRect/>
@@ -26677,14 +26760,14 @@
           <w:numId w:val="2"/>
         </w:numPr>
       </w:pPr>
-      <w:bookmarkStart w:id="29" w:name="h.fihgodkxysbo" w:colFirst="0" w:colLast="0"/>
-      <w:bookmarkStart w:id="30" w:name="_Toc436972421"/>
-      <w:bookmarkEnd w:id="29"/>
+      <w:bookmarkStart w:id="28" w:name="h.fihgodkxysbo" w:colFirst="0" w:colLast="0"/>
+      <w:bookmarkStart w:id="29" w:name="_Toc437015323"/>
+      <w:bookmarkEnd w:id="28"/>
       <w:r>
         <w:lastRenderedPageBreak/>
         <w:t>Diagrammes de séquences (simple)</w:t>
       </w:r>
-      <w:bookmarkEnd w:id="30"/>
+      <w:bookmarkEnd w:id="29"/>
     </w:p>
     <w:p>
       <w:pPr>
@@ -26723,13 +26806,265 @@
           <w:numId w:val="2"/>
         </w:numPr>
       </w:pPr>
-      <w:bookmarkStart w:id="31" w:name="h.naasrnykxib0" w:colFirst="0" w:colLast="0"/>
-      <w:bookmarkStart w:id="32" w:name="_Toc436972422"/>
-      <w:bookmarkEnd w:id="31"/>
+      <w:bookmarkStart w:id="30" w:name="h.naasrnykxib0" w:colFirst="0" w:colLast="0"/>
+      <w:bookmarkStart w:id="31" w:name="_Toc437015324"/>
+      <w:bookmarkEnd w:id="30"/>
       <w:r>
         <w:t>Diagrammes de séquences (avancé)</w:t>
       </w:r>
-      <w:bookmarkEnd w:id="32"/>
+      <w:bookmarkEnd w:id="31"/>
+    </w:p>
+    <w:p>
+      <w:pPr>
+        <w:keepNext/>
+      </w:pPr>
+      <w:r>
+        <w:pict>
+          <v:shape id="_x0000_i1055" type="#_x0000_t75" style="width:501.75pt;height:358.5pt">
+            <v:imagedata r:id="rId17" o:title="afficher1ecran"/>
+          </v:shape>
+        </w:pict>
+      </w:r>
+    </w:p>
+    <w:p>
+      <w:pPr>
+        <w:pStyle w:val="Lgende"/>
+      </w:pPr>
+      <w:r>
+        <w:t xml:space="preserve">Figure </w:t>
+      </w:r>
+      <w:fldSimple w:instr=" SEQ Figure \* ARABIC ">
+        <w:r>
+          <w:rPr>
+            <w:noProof/>
+          </w:rPr>
+          <w:t>8</w:t>
+        </w:r>
+      </w:fldSimple>
+      <w:r>
+        <w:t xml:space="preserve"> : DSS projection slideshow sur un écran</w:t>
+      </w:r>
+    </w:p>
+    <w:p/>
+    <w:p>
+      <w:pPr>
+        <w:keepNext/>
+      </w:pPr>
+      <w:r>
+        <w:pict>
+          <v:shape id="_x0000_i1057" type="#_x0000_t75" style="width:501.75pt;height:391.5pt">
+            <v:imagedata r:id="rId18" o:title="afficher_plusieurs_ecran"/>
+          </v:shape>
+        </w:pict>
+      </w:r>
+    </w:p>
+    <w:p>
+      <w:pPr>
+        <w:pStyle w:val="Lgende"/>
+      </w:pPr>
+      <w:r>
+        <w:t xml:space="preserve">Figure </w:t>
+      </w:r>
+      <w:fldSimple w:instr=" SEQ Figure \* ARABIC ">
+        <w:r>
+          <w:rPr>
+            <w:noProof/>
+          </w:rPr>
+          <w:t>9</w:t>
+        </w:r>
+      </w:fldSimple>
+      <w:r>
+        <w:t xml:space="preserve"> : DSS projection slideshow sur plusieurs écrans</w:t>
+      </w:r>
+    </w:p>
+    <w:p>
+      <w:pPr>
+        <w:keepNext/>
+      </w:pPr>
+      <w:r>
+        <w:pict>
+          <v:shape id="_x0000_i1072" type="#_x0000_t75" style="width:498.75pt;height:373.5pt">
+            <v:imagedata r:id="rId19" o:title="gestionslide"/>
+          </v:shape>
+        </w:pict>
+      </w:r>
+    </w:p>
+    <w:p>
+      <w:pPr>
+        <w:pStyle w:val="Lgende"/>
+      </w:pPr>
+      <w:r>
+        <w:t xml:space="preserve">Figure </w:t>
+      </w:r>
+      <w:fldSimple w:instr=" SEQ Figure \* ARABIC ">
+        <w:r>
+          <w:rPr>
+            <w:noProof/>
+          </w:rPr>
+          <w:t>10</w:t>
+        </w:r>
+      </w:fldSimple>
+      <w:r>
+        <w:t xml:space="preserve"> : DSS gestion d'un slideshow</w:t>
+      </w:r>
+    </w:p>
+    <w:p>
+      <w:pPr>
+        <w:keepNext/>
+      </w:pPr>
+      <w:r>
+        <w:pict>
+          <v:shape id="_x0000_i1078" type="#_x0000_t75" style="width:501pt;height:365.25pt">
+            <v:imagedata r:id="rId20" o:title="scinderEcran"/>
+          </v:shape>
+        </w:pict>
+      </w:r>
+    </w:p>
+    <w:p>
+      <w:pPr>
+        <w:pStyle w:val="Lgende"/>
+      </w:pPr>
+      <w:r>
+        <w:t xml:space="preserve">Figure </w:t>
+      </w:r>
+      <w:fldSimple w:instr=" SEQ Figure \* ARABIC ">
+        <w:r>
+          <w:rPr>
+            <w:noProof/>
+          </w:rPr>
+          <w:t>11</w:t>
+        </w:r>
+      </w:fldSimple>
+      <w:r>
+        <w:t xml:space="preserve"> : DSS scission de l'écran</w:t>
+      </w:r>
+    </w:p>
+    <w:p>
+      <w:pPr>
+        <w:keepNext/>
+      </w:pPr>
+      <w:r>
+        <w:pict>
+          <v:shape id="_x0000_i1065" type="#_x0000_t75" style="width:503.25pt;height:380.25pt">
+            <v:imagedata r:id="rId21" o:title="ajout_compte_twitter"/>
+          </v:shape>
+        </w:pict>
+      </w:r>
+    </w:p>
+    <w:p>
+      <w:pPr>
+        <w:pStyle w:val="Lgende"/>
+      </w:pPr>
+      <w:r>
+        <w:t xml:space="preserve">Figure </w:t>
+      </w:r>
+      <w:fldSimple w:instr=" SEQ Figure \* ARABIC ">
+        <w:r>
+          <w:rPr>
+            <w:noProof/>
+          </w:rPr>
+          <w:t>12</w:t>
+        </w:r>
+      </w:fldSimple>
+      <w:r>
+        <w:t xml:space="preserve"> : DSS associer un compte twitter</w:t>
+      </w:r>
+    </w:p>
+    <w:p>
+      <w:pPr>
+        <w:keepNext/>
+      </w:pPr>
+      <w:bookmarkStart w:id="32" w:name="_GoBack"/>
+      <w:r>
+        <w:pict>
+          <v:shape id="_x0000_i1066" type="#_x0000_t75" style="width:501pt;height:307.5pt">
+            <v:imagedata r:id="rId22" o:title="flux_RSE"/>
+          </v:shape>
+        </w:pict>
+      </w:r>
+    </w:p>
+    <w:bookmarkEnd w:id="32"/>
+    <w:p>
+      <w:pPr>
+        <w:pStyle w:val="Lgende"/>
+      </w:pPr>
+      <w:r>
+        <w:t xml:space="preserve">Figure </w:t>
+      </w:r>
+      <w:fldSimple w:instr=" SEQ Figure \* ARABIC ">
+        <w:r>
+          <w:rPr>
+            <w:noProof/>
+          </w:rPr>
+          <w:t>13</w:t>
+        </w:r>
+      </w:fldSimple>
+      <w:r>
+        <w:t xml:space="preserve"> : DSS projection d'un flux twitter</w:t>
+      </w:r>
+    </w:p>
+    <w:p/>
+    <w:p>
+      <w:pPr>
+        <w:keepNext/>
+      </w:pPr>
+      <w:r>
+        <w:pict>
+          <v:shape id="_x0000_i1068" type="#_x0000_t75" style="width:500.25pt;height:274.5pt">
+            <v:imagedata r:id="rId23" o:title="creerGroupeEcran"/>
+          </v:shape>
+        </w:pict>
+      </w:r>
+    </w:p>
+    <w:p>
+      <w:pPr>
+        <w:pStyle w:val="Lgende"/>
+      </w:pPr>
+      <w:r>
+        <w:t xml:space="preserve">Figure </w:t>
+      </w:r>
+      <w:fldSimple w:instr=" SEQ Figure \* ARABIC ">
+        <w:r>
+          <w:rPr>
+            <w:noProof/>
+          </w:rPr>
+          <w:t>14</w:t>
+        </w:r>
+      </w:fldSimple>
+      <w:r>
+        <w:t xml:space="preserve"> : DSS créer un groupe d'écran</w:t>
+      </w:r>
+    </w:p>
+    <w:p>
+      <w:pPr>
+        <w:keepNext/>
+      </w:pPr>
+      <w:r>
+        <w:pict>
+          <v:shape id="_x0000_i1070" type="#_x0000_t75" style="width:501pt;height:354.75pt">
+            <v:imagedata r:id="rId24" o:title="supprimer_utilisateur"/>
+          </v:shape>
+        </w:pict>
+      </w:r>
+    </w:p>
+    <w:p>
+      <w:pPr>
+        <w:pStyle w:val="Lgende"/>
+      </w:pPr>
+      <w:r>
+        <w:t xml:space="preserve">Figure </w:t>
+      </w:r>
+      <w:fldSimple w:instr=" SEQ Figure \* ARABIC ">
+        <w:r>
+          <w:rPr>
+            <w:noProof/>
+          </w:rPr>
+          <w:t>15</w:t>
+        </w:r>
+      </w:fldSimple>
+      <w:r>
+        <w:t xml:space="preserve"> : DSS supprimer un utilisateur</w:t>
+      </w:r>
     </w:p>
     <w:p/>
     <w:p>
@@ -26741,7 +27076,7 @@
         </w:numPr>
       </w:pPr>
       <w:bookmarkStart w:id="33" w:name="h.7yveglcpydge" w:colFirst="0" w:colLast="0"/>
-      <w:bookmarkStart w:id="34" w:name="_Toc436972423"/>
+      <w:bookmarkStart w:id="34" w:name="_Toc437015325"/>
       <w:bookmarkEnd w:id="33"/>
       <w:r>
         <w:t>Glossaire</w:t>
@@ -26757,7 +27092,7 @@
         <w:pStyle w:val="Titre2"/>
       </w:pPr>
       <w:bookmarkStart w:id="35" w:name="h.rl583827brfc" w:colFirst="0" w:colLast="0"/>
-      <w:bookmarkStart w:id="36" w:name="_Toc436972424"/>
+      <w:bookmarkStart w:id="36" w:name="_Toc437015326"/>
       <w:bookmarkEnd w:id="35"/>
       <w:r>
         <w:t>3.1 Glossaire des métiers</w:t>
@@ -26887,7 +27222,7 @@
       <w:pPr>
         <w:pStyle w:val="Titre2"/>
       </w:pPr>
-      <w:bookmarkStart w:id="37" w:name="_Toc436972425"/>
+      <w:bookmarkStart w:id="37" w:name="_Toc437015327"/>
       <w:r>
         <w:t>3.2 Glossaire de l’ingénierie des besoins</w:t>
       </w:r>
@@ -27020,29 +27355,16 @@
         <w:ind w:left="702"/>
       </w:pPr>
       <w:r>
-        <w:t>A noter qu’un invité diffusant un slideshow n’a pas la possibilité de décocher cette option. Il faut que celui-ci se connecte (s’il dispose d’un compte) pour désactiver l’option et empêcher la scission de son écran par un autre utilisateur.</w:t>
+        <w:t xml:space="preserve">A noter qu’un invité diffusant un slideshow n’a pas la possibilité de décocher cette option. Il faut que celui-ci se connecte (s’il dispose d’un compte) pour désactiver l’option et empêcher la scission de son </w:t>
+      </w:r>
+      <w:r>
+        <w:t>écran par un autre utilisateur.</w:t>
       </w:r>
     </w:p>
     <w:p/>
-    <w:p>
-      <w:pPr>
-        <w:pStyle w:val="Titre1"/>
-        <w:numPr>
-          <w:ilvl w:val="0"/>
-          <w:numId w:val="2"/>
-        </w:numPr>
-      </w:pPr>
-      <w:bookmarkStart w:id="38" w:name="_Toc436972426"/>
-      <w:r>
-        <w:t>Références/bibliographie</w:t>
-      </w:r>
-      <w:bookmarkEnd w:id="38"/>
-    </w:p>
-    <w:p/>
-    <w:p/>
     <w:sectPr>
-      <w:headerReference w:type="default" r:id="rId12"/>
-      <w:footerReference w:type="default" r:id="rId13"/>
+      <w:headerReference w:type="default" r:id="rId25"/>
+      <w:footerReference w:type="default" r:id="rId26"/>
       <w:pgSz w:w="11880" w:h="16820"/>
       <w:pgMar w:top="1134" w:right="851" w:bottom="1134" w:left="993" w:header="720" w:footer="720" w:gutter="0"/>
       <w:pgNumType w:start="1"/>
@@ -27131,7 +27453,7 @@
       <w:rPr>
         <w:noProof/>
       </w:rPr>
-      <w:t>27</w:t>
+      <w:t>45</w:t>
     </w:r>
     <w:r>
       <w:fldChar w:fldCharType="end"/>
@@ -27158,7 +27480,7 @@
       <w:rPr>
         <w:noProof/>
       </w:rPr>
-      <w:t>37</w:t>
+      <w:t>49</w:t>
     </w:r>
     <w:r>
       <w:fldChar w:fldCharType="end"/>
@@ -30986,7 +31308,7 @@
 </file>
 
 <file path=customXml/itemProps1.xml><?xml version="1.0" encoding="utf-8"?>
-<ds:datastoreItem xmlns:ds="http://schemas.openxmlformats.org/officeDocument/2006/customXml" ds:itemID="{EF024493-B8D4-4B18-8B64-58DA48AE64CF}">
+<ds:datastoreItem xmlns:ds="http://schemas.openxmlformats.org/officeDocument/2006/customXml" ds:itemID="{E70E641C-AF88-42FE-90AA-EC9C10B65E20}">
   <ds:schemaRefs>
     <ds:schemaRef ds:uri="http://schemas.openxmlformats.org/officeDocument/2006/bibliography"/>
   </ds:schemaRefs>

</xml_diff>